<commit_message>
Misc changes, plus support for callable preprocessors.
</commit_message>
<xml_diff>
--- a/Support/intellijGotchas.docx
+++ b/Support/intellijGotchas.docx
@@ -445,6 +445,17 @@
             </w:pict>
           </mc:Fallback>
         </mc:AlternateContent>
+      </w:r>
+      <w:r>
+        <w:rPr>
+          <w:rFonts w:ascii="Arial" w:hAnsi="Arial" w:cs="Arial"/>
+          <w:b/>
+          <w:bCs/>
+          <w:noProof/>
+          <w:sz w:val="28"/>
+          <w:lang w:eastAsia="en-GB"/>
+        </w:rPr>
+        <w:t>i</w:t>
       </w:r>
       <w:r>
         <w:rPr>

</xml_diff>